<commit_message>
12-04 Adição de documentação
Adicionada a apresentação do projeto, alterações nos documentos.
</commit_message>
<xml_diff>
--- a/Documentacao/DesenvolvimentoWeb/Lista_Ferramentas.docx
+++ b/Documentacao/DesenvolvimentoWeb/Lista_Ferramentas.docx
@@ -1,6 +1,6 @@
 
 <file path=word/document.xml><?xml version="1.0" encoding="utf-8"?>
-<w:document xmlns:wpc="http://schemas.microsoft.com/office/word/2010/wordprocessingCanvas" xmlns:cx="http://schemas.microsoft.com/office/drawing/2014/chartex" xmlns:mc="http://schemas.openxmlformats.org/markup-compatibility/2006" xmlns:o="urn:schemas-microsoft-com:office:office" xmlns:r="http://schemas.openxmlformats.org/officeDocument/2006/relationships" xmlns:m="http://schemas.openxmlformats.org/officeDocument/2006/math" xmlns:v="urn:schemas-microsoft-com:vml" xmlns:wp14="http://schemas.microsoft.com/office/word/2010/wordprocessingDrawing" xmlns:wp="http://schemas.openxmlformats.org/drawingml/2006/wordprocessingDrawing" xmlns:w10="urn:schemas-microsoft-com:office:word" xmlns:w="http://schemas.openxmlformats.org/wordprocessingml/2006/main" xmlns:w14="http://schemas.microsoft.com/office/word/2010/wordml" xmlns:w15="http://schemas.microsoft.com/office/word/2012/wordml" xmlns:w16se="http://schemas.microsoft.com/office/word/2015/wordml/symex" xmlns:wpg="http://schemas.microsoft.com/office/word/2010/wordprocessingGroup" xmlns:wpi="http://schemas.microsoft.com/office/word/2010/wordprocessingInk" xmlns:wne="http://schemas.microsoft.com/office/word/2006/wordml" xmlns:wps="http://schemas.microsoft.com/office/word/2010/wordprocessingShape" mc:Ignorable="w14 w15 w16se wp14">
+<w:document xmlns:wpc="http://schemas.microsoft.com/office/word/2010/wordprocessingCanvas" xmlns:cx="http://schemas.microsoft.com/office/drawing/2014/chartex" xmlns:cx1="http://schemas.microsoft.com/office/drawing/2015/9/8/chartex" xmlns:mc="http://schemas.openxmlformats.org/markup-compatibility/2006" xmlns:o="urn:schemas-microsoft-com:office:office" xmlns:r="http://schemas.openxmlformats.org/officeDocument/2006/relationships" xmlns:m="http://schemas.openxmlformats.org/officeDocument/2006/math" xmlns:v="urn:schemas-microsoft-com:vml" xmlns:wp14="http://schemas.microsoft.com/office/word/2010/wordprocessingDrawing" xmlns:wp="http://schemas.openxmlformats.org/drawingml/2006/wordprocessingDrawing" xmlns:w10="urn:schemas-microsoft-com:office:word" xmlns:w="http://schemas.openxmlformats.org/wordprocessingml/2006/main" xmlns:w14="http://schemas.microsoft.com/office/word/2010/wordml" xmlns:w15="http://schemas.microsoft.com/office/word/2012/wordml" xmlns:w16se="http://schemas.microsoft.com/office/word/2015/wordml/symex" xmlns:wpg="http://schemas.microsoft.com/office/word/2010/wordprocessingGroup" xmlns:wpi="http://schemas.microsoft.com/office/word/2010/wordprocessingInk" xmlns:wne="http://schemas.microsoft.com/office/word/2006/wordml" xmlns:wps="http://schemas.microsoft.com/office/word/2010/wordprocessingShape" mc:Ignorable="w14 w15 w16se wp14">
   <w:body>
     <w:p>
       <w:pPr>
@@ -43,6 +43,7 @@
                 <w:b/>
               </w:rPr>
             </w:pPr>
+            <w:bookmarkStart w:id="0" w:name="_GoBack"/>
             <w:r>
               <w:rPr>
                 <w:b/>
@@ -242,7 +243,7 @@
               <w:rPr>
                 <w:rStyle w:val="tgc"/>
               </w:rPr>
-              <w:t>Bibliotecas</w:t>
+              <w:t>Framework CSS</w:t>
             </w:r>
           </w:p>
         </w:tc>
@@ -253,7 +254,7 @@
           <w:p>
             <w:proofErr w:type="spellStart"/>
             <w:r>
-              <w:t>jQuery</w:t>
+              <w:t>Bootstrap</w:t>
             </w:r>
             <w:proofErr w:type="spellEnd"/>
           </w:p>
@@ -263,8 +264,13 @@
             <w:tcW w:w="2943" w:type="dxa"/>
           </w:tcPr>
           <w:p>
-            <w:r>
-              <w:t>2.1</w:t>
+            <w:pPr>
+              <w:rPr>
+                <w:u w:val="single"/>
+              </w:rPr>
+            </w:pPr>
+            <w:r>
+              <w:t>3.3.6</w:t>
             </w:r>
           </w:p>
         </w:tc>
@@ -378,9 +384,8 @@
             </w:r>
           </w:p>
         </w:tc>
-        <w:bookmarkStart w:id="0" w:name="_GoBack"/>
-        <w:bookmarkEnd w:id="0"/>
       </w:tr>
+      <w:bookmarkEnd w:id="0"/>
     </w:tbl>
     <w:p/>
     <w:sectPr>
@@ -394,7 +399,7 @@
 </file>
 
 <file path=word/numbering.xml><?xml version="1.0" encoding="utf-8"?>
-<w:numbering xmlns:wpc="http://schemas.microsoft.com/office/word/2010/wordprocessingCanvas" xmlns:cx="http://schemas.microsoft.com/office/drawing/2014/chartex" xmlns:mc="http://schemas.openxmlformats.org/markup-compatibility/2006" xmlns:o="urn:schemas-microsoft-com:office:office" xmlns:r="http://schemas.openxmlformats.org/officeDocument/2006/relationships" xmlns:m="http://schemas.openxmlformats.org/officeDocument/2006/math" xmlns:v="urn:schemas-microsoft-com:vml" xmlns:wp14="http://schemas.microsoft.com/office/word/2010/wordprocessingDrawing" xmlns:wp="http://schemas.openxmlformats.org/drawingml/2006/wordprocessingDrawing" xmlns:w10="urn:schemas-microsoft-com:office:word" xmlns:w="http://schemas.openxmlformats.org/wordprocessingml/2006/main" xmlns:w14="http://schemas.microsoft.com/office/word/2010/wordml" xmlns:w15="http://schemas.microsoft.com/office/word/2012/wordml" xmlns:w16se="http://schemas.microsoft.com/office/word/2015/wordml/symex" xmlns:wpg="http://schemas.microsoft.com/office/word/2010/wordprocessingGroup" xmlns:wpi="http://schemas.microsoft.com/office/word/2010/wordprocessingInk" xmlns:wne="http://schemas.microsoft.com/office/word/2006/wordml" xmlns:wps="http://schemas.microsoft.com/office/word/2010/wordprocessingShape" mc:Ignorable="w14 w15 w16se wp14">
+<w:numbering xmlns:wpc="http://schemas.microsoft.com/office/word/2010/wordprocessingCanvas" xmlns:cx="http://schemas.microsoft.com/office/drawing/2014/chartex" xmlns:cx1="http://schemas.microsoft.com/office/drawing/2015/9/8/chartex" xmlns:mc="http://schemas.openxmlformats.org/markup-compatibility/2006" xmlns:o="urn:schemas-microsoft-com:office:office" xmlns:r="http://schemas.openxmlformats.org/officeDocument/2006/relationships" xmlns:m="http://schemas.openxmlformats.org/officeDocument/2006/math" xmlns:v="urn:schemas-microsoft-com:vml" xmlns:wp14="http://schemas.microsoft.com/office/word/2010/wordprocessingDrawing" xmlns:wp="http://schemas.openxmlformats.org/drawingml/2006/wordprocessingDrawing" xmlns:w10="urn:schemas-microsoft-com:office:word" xmlns:w="http://schemas.openxmlformats.org/wordprocessingml/2006/main" xmlns:w14="http://schemas.microsoft.com/office/word/2010/wordml" xmlns:w15="http://schemas.microsoft.com/office/word/2012/wordml" xmlns:w16se="http://schemas.microsoft.com/office/word/2015/wordml/symex" xmlns:wpg="http://schemas.microsoft.com/office/word/2010/wordprocessingGroup" xmlns:wpi="http://schemas.microsoft.com/office/word/2010/wordprocessingInk" xmlns:wne="http://schemas.microsoft.com/office/word/2006/wordml" xmlns:wps="http://schemas.microsoft.com/office/word/2010/wordprocessingShape" mc:Ignorable="w14 w15 w16se wp14">
   <w:abstractNum w:abstractNumId="0" w15:restartNumberingAfterBreak="0">
     <w:nsid w:val="18D2605F"/>
     <w:multiLevelType w:val="hybridMultilevel"/>

</xml_diff>